<commit_message>
The thesis is almost finished.
</commit_message>
<xml_diff>
--- a/Protection Circuits/TPEL Letter/cover_letter.docx
+++ b/Protection Circuits/TPEL Letter/cover_letter.docx
@@ -8,7 +8,7 @@
         <w:spacing w:after="140" w:line="360" w:lineRule="auto"/>
         <w:jc w:val="right"/>
         <w:rPr>
-          <w:rFonts w:ascii="Georgia" w:hAnsi="Georgia" w:cs="Georgia" w:hint="eastAsia"/>
+          <w:rFonts w:ascii="Georgia" w:hAnsi="Georgia" w:cs="Georgia"/>
           <w:color w:val="000000"/>
           <w:sz w:val="22"/>
           <w:szCs w:val="22"/>
@@ -30,25 +30,14 @@
         </w:rPr>
         <w:t xml:space="preserve">Dear Prof. </w:t>
       </w:r>
-      <w:proofErr w:type="spellStart"/>
-      <w:r>
-        <w:rPr>
-          <w:rFonts w:ascii="Georgia" w:hAnsi="Georgia" w:cs="Georgia"/>
-          <w:color w:val="000000"/>
-          <w:sz w:val="22"/>
-          <w:szCs w:val="22"/>
-        </w:rPr>
-        <w:t>Yaow</w:t>
-      </w:r>
-      <w:proofErr w:type="spellEnd"/>
-      <w:r>
-        <w:rPr>
-          <w:rFonts w:ascii="Georgia" w:hAnsi="Georgia" w:cs="Georgia"/>
-          <w:color w:val="000000"/>
-          <w:sz w:val="22"/>
-          <w:szCs w:val="22"/>
-        </w:rPr>
-        <w:t>-Ming Chen</w:t>
+      <w:r>
+        <w:rPr>
+          <w:rFonts w:ascii="Georgia" w:hAnsi="Georgia" w:cs="Georgia"/>
+          <w:color w:val="000000"/>
+          <w:sz w:val="22"/>
+          <w:szCs w:val="22"/>
+        </w:rPr>
+        <w:t>Joseph Olorunfemi Ojo</w:t>
       </w:r>
       <w:r>
         <w:rPr>
@@ -73,7 +62,34 @@
           <w:sz w:val="22"/>
           <w:szCs w:val="22"/>
         </w:rPr>
-        <w:t>National Taiwan University, Taiwan</w:t>
+        <w:t>Tennessee Tech</w:t>
+      </w:r>
+      <w:r>
+        <w:rPr>
+          <w:rFonts w:ascii="Georgia" w:hAnsi="Georgia" w:cs="Georgia"/>
+          <w:color w:val="000000"/>
+          <w:sz w:val="22"/>
+          <w:szCs w:val="22"/>
+        </w:rPr>
+        <w:t xml:space="preserve"> </w:t>
+      </w:r>
+      <w:r>
+        <w:rPr>
+          <w:rFonts w:ascii="Georgia" w:hAnsi="Georgia" w:cs="Georgia"/>
+          <w:color w:val="000000"/>
+          <w:sz w:val="22"/>
+          <w:szCs w:val="22"/>
+        </w:rPr>
+        <w:t xml:space="preserve">University, </w:t>
+      </w:r>
+      <w:r>
+        <w:rPr>
+          <w:rFonts w:ascii="Georgia" w:hAnsi="Georgia" w:cs="Georgia"/>
+          <w:color w:val="000000"/>
+          <w:sz w:val="22"/>
+          <w:szCs w:val="22"/>
+        </w:rPr>
+        <w:t>USA</w:t>
       </w:r>
     </w:p>
     <w:p>
@@ -97,15 +113,27 @@
         <w:widowControl w:val="0"/>
         <w:spacing w:after="140" w:line="360" w:lineRule="auto"/>
         <w:jc w:val="both"/>
-      </w:pPr>
-      <w:r>
-        <w:rPr>
-          <w:rFonts w:ascii="Georgia" w:hAnsi="Georgia" w:cs="Georgia"/>
-          <w:color w:val="000000"/>
-          <w:sz w:val="22"/>
-          <w:szCs w:val="22"/>
-        </w:rPr>
-        <w:t>IEEE Transactions on Power Electronics</w:t>
+        <w:rPr>
+          <w:lang w:val="tr-TR"/>
+        </w:rPr>
+      </w:pPr>
+      <w:r>
+        <w:rPr>
+          <w:rFonts w:ascii="Georgia" w:hAnsi="Georgia" w:cs="Georgia"/>
+          <w:color w:val="000000"/>
+          <w:sz w:val="22"/>
+          <w:szCs w:val="22"/>
+        </w:rPr>
+        <w:t xml:space="preserve">IEEE </w:t>
+      </w:r>
+      <w:r>
+        <w:rPr>
+          <w:rFonts w:ascii="Georgia" w:hAnsi="Georgia" w:cs="Georgia"/>
+          <w:color w:val="000000"/>
+          <w:sz w:val="22"/>
+          <w:szCs w:val="22"/>
+        </w:rPr>
+        <w:t>Journal of Emerging and Selected Topics in Power Electronics</w:t>
       </w:r>
     </w:p>
     <w:p>
@@ -114,7 +142,7 @@
         <w:spacing w:after="140" w:line="360" w:lineRule="auto"/>
         <w:jc w:val="both"/>
         <w:rPr>
-          <w:rFonts w:ascii="Georgia" w:hAnsi="Georgia" w:cs="Georgia" w:hint="eastAsia"/>
+          <w:rFonts w:ascii="Georgia" w:hAnsi="Georgia" w:cs="Georgia"/>
           <w:color w:val="000000"/>
           <w:sz w:val="22"/>
           <w:szCs w:val="22"/>
@@ -127,20 +155,38 @@
         <w:spacing w:after="140" w:line="360" w:lineRule="auto"/>
         <w:jc w:val="right"/>
         <w:rPr>
-          <w:rFonts w:ascii="Georgia" w:hAnsi="Georgia" w:cs="Georgia" w:hint="eastAsia"/>
-          <w:color w:val="000000"/>
-          <w:sz w:val="22"/>
-          <w:szCs w:val="22"/>
-        </w:rPr>
-      </w:pPr>
-      <w:r>
-        <w:rPr>
-          <w:rFonts w:ascii="Georgia" w:hAnsi="Georgia" w:cs="Georgia"/>
-          <w:color w:val="000000"/>
-          <w:sz w:val="22"/>
-          <w:szCs w:val="22"/>
-        </w:rPr>
-        <w:t>06/05</w:t>
+          <w:rFonts w:ascii="Georgia" w:hAnsi="Georgia" w:cs="Georgia"/>
+          <w:color w:val="000000"/>
+          <w:sz w:val="22"/>
+          <w:szCs w:val="22"/>
+        </w:rPr>
+      </w:pPr>
+      <w:r>
+        <w:rPr>
+          <w:rFonts w:ascii="Georgia" w:hAnsi="Georgia" w:cs="Georgia"/>
+          <w:color w:val="000000"/>
+          <w:sz w:val="22"/>
+          <w:szCs w:val="22"/>
+        </w:rPr>
+        <w:t>21</w:t>
+      </w:r>
+      <w:r>
+        <w:rPr>
+          <w:rFonts w:ascii="Georgia" w:hAnsi="Georgia" w:cs="Georgia"/>
+          <w:color w:val="000000"/>
+          <w:sz w:val="22"/>
+          <w:szCs w:val="22"/>
+        </w:rPr>
+        <w:t>/0</w:t>
+      </w:r>
+      <w:r>
+        <w:rPr>
+          <w:rFonts w:ascii="Georgia" w:hAnsi="Georgia" w:cs="Georgia"/>
+          <w:color w:val="000000"/>
+          <w:sz w:val="22"/>
+          <w:szCs w:val="22"/>
+        </w:rPr>
+        <w:t>8</w:t>
       </w:r>
       <w:r>
         <w:rPr>
@@ -158,7 +204,7 @@
         <w:spacing w:after="140" w:line="360" w:lineRule="auto"/>
         <w:jc w:val="both"/>
         <w:rPr>
-          <w:rFonts w:ascii="Georgia" w:hAnsi="Georgia" w:cs="Georgia" w:hint="eastAsia"/>
+          <w:rFonts w:ascii="Georgia" w:hAnsi="Georgia" w:cs="Georgia"/>
           <w:color w:val="000000"/>
           <w:sz w:val="22"/>
           <w:szCs w:val="22"/>
@@ -240,7 +286,16 @@
           <w:sz w:val="22"/>
           <w:szCs w:val="22"/>
         </w:rPr>
-        <w:t>IEEE Transactions on Power Electronics</w:t>
+        <w:t xml:space="preserve">IEEE </w:t>
+      </w:r>
+      <w:r>
+        <w:rPr>
+          <w:rFonts w:ascii="Georgia" w:hAnsi="Georgia" w:cs="Georgia"/>
+          <w:color w:val="000000"/>
+          <w:sz w:val="22"/>
+          <w:szCs w:val="22"/>
+        </w:rPr>
+        <w:t>Journal of Emerging and Selected Topics in Power Electronics</w:t>
       </w:r>
       <w:r>
         <w:rPr>
@@ -258,7 +313,43 @@
           <w:sz w:val="22"/>
           <w:szCs w:val="22"/>
         </w:rPr>
-        <w:t xml:space="preserve">sensing the induced voltage on the layout for detection of short-circuit fault. The method is implemented on a parallel switch half-bridge configuration. It is </w:t>
+        <w:t xml:space="preserve">sensing the induced voltage on the layout for detection of short-circuit </w:t>
+      </w:r>
+      <w:r>
+        <w:rPr>
+          <w:rFonts w:ascii="Georgia" w:hAnsi="Georgia" w:cs="Georgia"/>
+          <w:color w:val="000000"/>
+          <w:sz w:val="22"/>
+          <w:szCs w:val="22"/>
+        </w:rPr>
+        <w:t>fault on a parallel GaN HEMTs configuration</w:t>
+      </w:r>
+      <w:r>
+        <w:rPr>
+          <w:rFonts w:ascii="Georgia" w:hAnsi="Georgia" w:cs="Georgia"/>
+          <w:color w:val="000000"/>
+          <w:sz w:val="22"/>
+          <w:szCs w:val="22"/>
+        </w:rPr>
+        <w:t xml:space="preserve">. </w:t>
+      </w:r>
+      <w:r>
+        <w:rPr>
+          <w:rFonts w:ascii="Georgia" w:hAnsi="Georgia" w:cs="Georgia"/>
+          <w:color w:val="000000"/>
+          <w:sz w:val="22"/>
+          <w:szCs w:val="22"/>
+        </w:rPr>
+        <w:t>The implementation of short-circuit protection techniques on parallel configuration is not studied for GaN HEMTs in the literature.</w:t>
+      </w:r>
+      <w:r>
+        <w:rPr>
+          <w:rFonts w:ascii="Georgia" w:hAnsi="Georgia" w:cs="Georgia"/>
+          <w:color w:val="000000"/>
+          <w:sz w:val="22"/>
+          <w:szCs w:val="22"/>
+        </w:rPr>
+        <w:t xml:space="preserve"> It is </w:t>
       </w:r>
       <w:r>
         <w:rPr>
@@ -268,79 +359,79 @@
           <w:szCs w:val="22"/>
         </w:rPr>
         <w:t>experimentally shown</w:t>
+      </w:r>
+      <w:r>
+        <w:rPr>
+          <w:rFonts w:ascii="Georgia" w:hAnsi="Georgia" w:cs="Georgia"/>
+          <w:color w:val="000000"/>
+          <w:sz w:val="22"/>
+          <w:szCs w:val="22"/>
+        </w:rPr>
+        <w:t xml:space="preserve"> that the proposed method is able to detect short-circuit fault within 40 ns and it does not harm the normal switching operation.</w:t>
+      </w:r>
+    </w:p>
+    <w:p>
+      <w:pPr>
+        <w:widowControl w:val="0"/>
+        <w:spacing w:after="140" w:line="360" w:lineRule="auto"/>
+        <w:jc w:val="both"/>
+      </w:pPr>
+      <w:r>
+        <w:rPr>
+          <w:rFonts w:ascii="Georgia" w:hAnsi="Georgia" w:cs="Georgia"/>
+          <w:color w:val="000000"/>
+          <w:sz w:val="22"/>
+          <w:szCs w:val="22"/>
+        </w:rPr>
+        <w:t xml:space="preserve">The paper is composed according to </w:t>
+      </w:r>
+      <w:r>
+        <w:rPr>
+          <w:rFonts w:ascii="Georgia" w:hAnsi="Georgia" w:cs="Georgia"/>
+          <w:color w:val="000000"/>
+          <w:sz w:val="22"/>
+          <w:szCs w:val="22"/>
+        </w:rPr>
+        <w:t xml:space="preserve">IEEE </w:t>
+      </w:r>
+      <w:r>
+        <w:rPr>
+          <w:rFonts w:ascii="Georgia" w:hAnsi="Georgia" w:cs="Georgia"/>
+          <w:color w:val="000000"/>
+          <w:sz w:val="22"/>
+          <w:szCs w:val="22"/>
+        </w:rPr>
+        <w:t>Journal of Emerging and Selected Topics in Power Electronics</w:t>
+      </w:r>
+      <w:r>
+        <w:rPr>
+          <w:rFonts w:ascii="Georgia" w:hAnsi="Georgia" w:cs="Georgia"/>
+          <w:color w:val="000000"/>
+          <w:sz w:val="22"/>
+          <w:szCs w:val="22"/>
+        </w:rPr>
+        <w:t xml:space="preserve"> journal submission format. No conflict of interest exits in the submission of this manuscript, and manuscript is approved by all authors for publication. The paper is an original piece </w:t>
+      </w:r>
+      <w:r>
+        <w:rPr>
+          <w:rFonts w:ascii="Georgia" w:hAnsi="Georgia" w:cs="Georgia"/>
+          <w:color w:val="000000"/>
+          <w:sz w:val="22"/>
+          <w:szCs w:val="22"/>
+        </w:rPr>
+        <w:t>and not</w:t>
+      </w:r>
+      <w:r>
+        <w:rPr>
+          <w:rFonts w:ascii="Georgia" w:hAnsi="Georgia" w:cs="Georgia"/>
+          <w:color w:val="000000"/>
+          <w:sz w:val="22"/>
+          <w:szCs w:val="22"/>
+        </w:rPr>
+        <w:t xml:space="preserve"> under consideration for publication elsewhere.</w:t>
       </w:r>
       <w:bookmarkStart w:id="0" w:name="_GoBack"/>
       <w:bookmarkEnd w:id="0"/>
-      <w:r>
-        <w:rPr>
-          <w:rFonts w:ascii="Georgia" w:hAnsi="Georgia" w:cs="Georgia"/>
-          <w:color w:val="000000"/>
-          <w:sz w:val="22"/>
-          <w:szCs w:val="22"/>
-        </w:rPr>
-        <w:t xml:space="preserve"> that the proposed method is able to detect short-circuit fault within 40 ns and it does not harm the normal switching operation.</w:t>
-      </w:r>
-    </w:p>
-    <w:p>
-      <w:pPr>
-        <w:widowControl w:val="0"/>
-        <w:spacing w:after="140" w:line="360" w:lineRule="auto"/>
-        <w:jc w:val="both"/>
-      </w:pPr>
-      <w:r>
-        <w:rPr>
-          <w:rFonts w:ascii="Georgia" w:hAnsi="Georgia" w:cs="Georgia"/>
-          <w:color w:val="000000"/>
-          <w:sz w:val="22"/>
-          <w:szCs w:val="22"/>
-        </w:rPr>
-        <w:t xml:space="preserve">The paper is composed according to </w:t>
-      </w:r>
-      <w:r>
-        <w:rPr>
-          <w:rFonts w:ascii="Georgia" w:hAnsi="Georgia" w:cs="Georgia"/>
-          <w:color w:val="000000"/>
-          <w:sz w:val="22"/>
-          <w:szCs w:val="22"/>
-        </w:rPr>
-        <w:t>IEEE Transactions on Power Electronics</w:t>
-      </w:r>
-      <w:r>
-        <w:rPr>
-          <w:rFonts w:ascii="Georgia" w:hAnsi="Georgia" w:cs="Georgia"/>
-          <w:color w:val="000000"/>
-          <w:sz w:val="22"/>
-          <w:szCs w:val="22"/>
-        </w:rPr>
-        <w:t xml:space="preserve"> journal</w:t>
-      </w:r>
-      <w:r>
-        <w:rPr>
-          <w:rFonts w:ascii="Georgia" w:hAnsi="Georgia" w:cs="Georgia"/>
-          <w:color w:val="000000"/>
-          <w:sz w:val="22"/>
-          <w:szCs w:val="22"/>
-        </w:rPr>
-        <w:t xml:space="preserve"> submission format. No conflict of interest exits in the submission of this manuscript, and manuscript is approved by all authors for publication. The paper is an original piece </w:t>
-      </w:r>
-      <w:r>
-        <w:rPr>
-          <w:rFonts w:ascii="Georgia" w:hAnsi="Georgia" w:cs="Georgia"/>
-          <w:color w:val="000000"/>
-          <w:sz w:val="22"/>
-          <w:szCs w:val="22"/>
-        </w:rPr>
-        <w:t>and not</w:t>
-      </w:r>
-      <w:r>
-        <w:rPr>
-          <w:rFonts w:ascii="Georgia" w:hAnsi="Georgia" w:cs="Georgia"/>
-          <w:color w:val="000000"/>
-          <w:sz w:val="22"/>
-          <w:szCs w:val="22"/>
-        </w:rPr>
-        <w:t xml:space="preserve"> under consideration for publication elsewhere.</w:t>
-      </w:r>
     </w:p>
     <w:p>
       <w:pPr>
@@ -349,29 +440,20 @@
         <w:ind w:firstLine="442"/>
         <w:jc w:val="both"/>
         <w:rPr>
-          <w:rFonts w:ascii="Georgia" w:hAnsi="Georgia" w:cs="Georgia" w:hint="eastAsia"/>
-          <w:color w:val="000000"/>
-          <w:sz w:val="22"/>
-          <w:szCs w:val="22"/>
-        </w:rPr>
-      </w:pPr>
-      <w:r>
-        <w:rPr>
-          <w:rFonts w:ascii="Georgia" w:hAnsi="Georgia" w:cs="Georgia"/>
-          <w:color w:val="000000"/>
-          <w:sz w:val="22"/>
-          <w:szCs w:val="22"/>
-        </w:rPr>
-        <w:t>I appreciate your cons</w:t>
-      </w:r>
-      <w:r>
-        <w:rPr>
-          <w:rFonts w:ascii="Georgia" w:hAnsi="Georgia" w:cs="Georgia"/>
-          <w:color w:val="000000"/>
-          <w:sz w:val="22"/>
-          <w:szCs w:val="22"/>
-        </w:rPr>
-        <w:t xml:space="preserve">ideration of our manuscript, and I look forward to receiving comments from the reviewers. </w:t>
+          <w:rFonts w:ascii="Georgia" w:hAnsi="Georgia" w:cs="Georgia"/>
+          <w:color w:val="000000"/>
+          <w:sz w:val="22"/>
+          <w:szCs w:val="22"/>
+        </w:rPr>
+      </w:pPr>
+      <w:r>
+        <w:rPr>
+          <w:rFonts w:ascii="Georgia" w:hAnsi="Georgia" w:cs="Georgia"/>
+          <w:color w:val="000000"/>
+          <w:sz w:val="22"/>
+          <w:szCs w:val="22"/>
+        </w:rPr>
+        <w:t xml:space="preserve">I appreciate your consideration of our manuscript, and I look forward to receiving comments from the reviewers. </w:t>
       </w:r>
     </w:p>
     <w:p>
@@ -381,7 +463,7 @@
         <w:ind w:firstLine="442"/>
         <w:jc w:val="both"/>
         <w:rPr>
-          <w:rFonts w:ascii="Georgia" w:hAnsi="Georgia" w:cs="Georgia" w:hint="eastAsia"/>
+          <w:rFonts w:ascii="Georgia" w:hAnsi="Georgia" w:cs="Georgia"/>
           <w:sz w:val="22"/>
           <w:szCs w:val="22"/>
         </w:rPr>
@@ -394,7 +476,7 @@
         <w:ind w:firstLine="442"/>
         <w:jc w:val="both"/>
         <w:rPr>
-          <w:rFonts w:ascii="Georgia" w:hAnsi="Georgia" w:cs="Georgia" w:hint="eastAsia"/>
+          <w:rFonts w:ascii="Georgia" w:hAnsi="Georgia" w:cs="Georgia"/>
           <w:sz w:val="22"/>
           <w:szCs w:val="22"/>
         </w:rPr>
@@ -416,7 +498,7 @@
         <w:ind w:firstLine="442"/>
         <w:jc w:val="both"/>
         <w:rPr>
-          <w:rFonts w:ascii="Georgia" w:hAnsi="Georgia" w:cs="Georgia" w:hint="eastAsia"/>
+          <w:rFonts w:ascii="Georgia" w:hAnsi="Georgia" w:cs="Georgia"/>
           <w:sz w:val="22"/>
           <w:szCs w:val="22"/>
         </w:rPr>

</xml_diff>